<commit_message>
de ma part, rapport prêt
rajoute des choses pour les types
</commit_message>
<xml_diff>
--- a/Documents/Rapport du projet de Compilateur.docx
+++ b/Documents/Rapport du projet de Compilateur.docx
@@ -115,43 +115,7 @@
           <w:sz w:val="22"/>
           <w:szCs w:val="22"/>
         </w:rPr>
-        <w:t xml:space="preserve">Cet interpréteur a été développé avec les librairies externes existantes </w:t>
-      </w:r>
-      <w:proofErr w:type="spellStart"/>
-      <w:r>
-        <w:rPr>
-          <w:rFonts w:ascii="Times New Roman" w:hAnsi="Times New Roman" w:cs="Times New Roman"/>
-          <w:sz w:val="22"/>
-          <w:szCs w:val="22"/>
-        </w:rPr>
-        <w:t>Lex</w:t>
-      </w:r>
-      <w:proofErr w:type="spellEnd"/>
-      <w:r>
-        <w:rPr>
-          <w:rFonts w:ascii="Times New Roman" w:hAnsi="Times New Roman" w:cs="Times New Roman"/>
-          <w:sz w:val="22"/>
-          <w:szCs w:val="22"/>
-        </w:rPr>
-        <w:t xml:space="preserve"> et </w:t>
-      </w:r>
-      <w:proofErr w:type="spellStart"/>
-      <w:r>
-        <w:rPr>
-          <w:rFonts w:ascii="Times New Roman" w:hAnsi="Times New Roman" w:cs="Times New Roman"/>
-          <w:sz w:val="22"/>
-          <w:szCs w:val="22"/>
-        </w:rPr>
-        <w:t>Yacc</w:t>
-      </w:r>
-      <w:proofErr w:type="spellEnd"/>
-      <w:r>
-        <w:rPr>
-          <w:rFonts w:ascii="Times New Roman" w:hAnsi="Times New Roman" w:cs="Times New Roman"/>
-          <w:sz w:val="22"/>
-          <w:szCs w:val="22"/>
-        </w:rPr>
-        <w:t>. La première est consacrée à réaliser l’analyse lexicale d’un fichier texte. Cette analyse sert à savoir qu’est-ce qui est un nombre</w:t>
+        <w:t>Cet interpréteur a été développé avec les librairies externes existantes Lex et Yacc. La première est consacrée à réaliser l’analyse lexicale d’un fichier texte. Cette analyse sert à savoir qu’est-ce qui est un nombre</w:t>
       </w:r>
       <w:r>
         <w:rPr>
@@ -207,25 +171,7 @@
           <w:sz w:val="22"/>
           <w:szCs w:val="22"/>
         </w:rPr>
-        <w:t xml:space="preserve">e ce même fichier. Avec </w:t>
-      </w:r>
-      <w:proofErr w:type="spellStart"/>
-      <w:r>
-        <w:rPr>
-          <w:rFonts w:ascii="Times New Roman" w:hAnsi="Times New Roman" w:cs="Times New Roman"/>
-          <w:sz w:val="22"/>
-          <w:szCs w:val="22"/>
-        </w:rPr>
-        <w:t>Yacc</w:t>
-      </w:r>
-      <w:proofErr w:type="spellEnd"/>
-      <w:r>
-        <w:rPr>
-          <w:rFonts w:ascii="Times New Roman" w:hAnsi="Times New Roman" w:cs="Times New Roman"/>
-          <w:sz w:val="22"/>
-          <w:szCs w:val="22"/>
-        </w:rPr>
-        <w:t xml:space="preserve"> l’analyse syntaxique se produit construisant un arbre (Arbre Syntaxique Abstrait). La sémantique vérifie que l’ordre des lexèmes ait du sens. Ces deux étapes ne sont pas réellement itératives. Elles se mélangent les deux.</w:t>
+        <w:t>e ce même fichier. Avec Yacc l’analyse syntaxique se produit construisant un arbre (Arbre Syntaxique Abstrait). La sémantique vérifie que l’ordre des lexèmes ait du sens. Ces deux étapes ne sont pas réellement itératives. Elles se mélangent les deux.</w:t>
       </w:r>
     </w:p>
     <w:p>
@@ -462,43 +408,7 @@
           <w:sz w:val="22"/>
           <w:szCs w:val="22"/>
         </w:rPr>
-        <w:t>s  « </w:t>
-      </w:r>
-      <w:proofErr w:type="spellStart"/>
-      <w:r>
-        <w:rPr>
-          <w:rFonts w:ascii="Times New Roman" w:hAnsi="Times New Roman" w:cs="Times New Roman"/>
-          <w:sz w:val="22"/>
-          <w:szCs w:val="22"/>
-        </w:rPr>
-        <w:t>int</w:t>
-      </w:r>
-      <w:proofErr w:type="spellEnd"/>
-      <w:r>
-        <w:rPr>
-          <w:rFonts w:ascii="Times New Roman" w:hAnsi="Times New Roman" w:cs="Times New Roman"/>
-          <w:sz w:val="22"/>
-          <w:szCs w:val="22"/>
-        </w:rPr>
-        <w:t> » et « </w:t>
-      </w:r>
-      <w:proofErr w:type="spellStart"/>
-      <w:r>
-        <w:rPr>
-          <w:rFonts w:ascii="Times New Roman" w:hAnsi="Times New Roman" w:cs="Times New Roman"/>
-          <w:sz w:val="22"/>
-          <w:szCs w:val="22"/>
-        </w:rPr>
-        <w:t>float</w:t>
-      </w:r>
-      <w:proofErr w:type="spellEnd"/>
-      <w:r>
-        <w:rPr>
-          <w:rFonts w:ascii="Times New Roman" w:hAnsi="Times New Roman" w:cs="Times New Roman"/>
-          <w:sz w:val="22"/>
-          <w:szCs w:val="22"/>
-        </w:rPr>
-        <w:t> ».</w:t>
+        <w:t>s  « int » et « float ».</w:t>
       </w:r>
     </w:p>
     <w:p>
@@ -647,25 +557,7 @@
           <w:sz w:val="22"/>
           <w:szCs w:val="22"/>
         </w:rPr>
-        <w:t xml:space="preserve">• </w:t>
-      </w:r>
-      <w:proofErr w:type="spellStart"/>
-      <w:r>
-        <w:rPr>
-          <w:rFonts w:ascii="Times New Roman" w:hAnsi="Times New Roman" w:cs="Times New Roman"/>
-          <w:sz w:val="22"/>
-          <w:szCs w:val="22"/>
-        </w:rPr>
-        <w:t>pydot</w:t>
-      </w:r>
-      <w:proofErr w:type="spellEnd"/>
-      <w:r>
-        <w:rPr>
-          <w:rFonts w:ascii="Times New Roman" w:hAnsi="Times New Roman" w:cs="Times New Roman"/>
-          <w:sz w:val="22"/>
-          <w:szCs w:val="22"/>
-        </w:rPr>
-        <w:t xml:space="preserve"> 1.0.3 </w:t>
+        <w:t xml:space="preserve">• pydot 1.0.3 </w:t>
       </w:r>
     </w:p>
     <w:p>
@@ -699,43 +591,7 @@
           <w:sz w:val="22"/>
           <w:szCs w:val="22"/>
         </w:rPr>
-        <w:t xml:space="preserve"> (avec les modules </w:t>
-      </w:r>
-      <w:proofErr w:type="spellStart"/>
-      <w:r>
-        <w:rPr>
-          <w:rFonts w:ascii="Times New Roman" w:hAnsi="Times New Roman" w:cs="Times New Roman"/>
-          <w:sz w:val="22"/>
-          <w:szCs w:val="22"/>
-        </w:rPr>
-        <w:t>lex</w:t>
-      </w:r>
-      <w:proofErr w:type="spellEnd"/>
-      <w:r>
-        <w:rPr>
-          <w:rFonts w:ascii="Times New Roman" w:hAnsi="Times New Roman" w:cs="Times New Roman"/>
-          <w:sz w:val="22"/>
-          <w:szCs w:val="22"/>
-        </w:rPr>
-        <w:t xml:space="preserve"> et </w:t>
-      </w:r>
-      <w:proofErr w:type="spellStart"/>
-      <w:r>
-        <w:rPr>
-          <w:rFonts w:ascii="Times New Roman" w:hAnsi="Times New Roman" w:cs="Times New Roman"/>
-          <w:sz w:val="22"/>
-          <w:szCs w:val="22"/>
-        </w:rPr>
-        <w:t>yacc</w:t>
-      </w:r>
-      <w:proofErr w:type="spellEnd"/>
-      <w:r>
-        <w:rPr>
-          <w:rFonts w:ascii="Times New Roman" w:hAnsi="Times New Roman" w:cs="Times New Roman"/>
-          <w:sz w:val="22"/>
-          <w:szCs w:val="22"/>
-        </w:rPr>
-        <w:t xml:space="preserve">) </w:t>
+        <w:t xml:space="preserve"> (avec les modules lex et yacc) </w:t>
       </w:r>
     </w:p>
     <w:p>
@@ -751,8 +607,14 @@
     <w:p>
       <w:pPr>
         <w:pStyle w:val="Titre2"/>
-      </w:pPr>
-      <w:r>
+        <w:rPr>
+          <w:lang w:val="en-US"/>
+        </w:rPr>
+      </w:pPr>
+      <w:r>
+        <w:rPr>
+          <w:lang w:val="en-US"/>
+        </w:rPr>
         <w:t>2.2 Type acceptés</w:t>
       </w:r>
     </w:p>
@@ -763,33 +625,35 @@
           <w:rFonts w:ascii="Times New Roman" w:hAnsi="Times New Roman" w:cs="Times New Roman"/>
           <w:sz w:val="22"/>
           <w:szCs w:val="22"/>
-        </w:rPr>
-      </w:pPr>
-      <w:proofErr w:type="spellStart"/>
-      <w:r>
-        <w:rPr>
-          <w:rFonts w:ascii="Times New Roman" w:hAnsi="Times New Roman" w:cs="Times New Roman"/>
-          <w:sz w:val="22"/>
-          <w:szCs w:val="22"/>
+          <w:lang w:val="en-US"/>
+        </w:rPr>
+      </w:pPr>
+      <w:r>
+        <w:rPr>
+          <w:rFonts w:ascii="Times New Roman" w:hAnsi="Times New Roman" w:cs="Times New Roman"/>
+          <w:sz w:val="22"/>
+          <w:szCs w:val="22"/>
+          <w:lang w:val="en-US"/>
         </w:rPr>
         <w:t>Void</w:t>
       </w:r>
-      <w:proofErr w:type="spellEnd"/>
-    </w:p>
-    <w:p>
-      <w:pPr>
-        <w:pStyle w:val="Default"/>
-        <w:rPr>
-          <w:rFonts w:ascii="Times New Roman" w:hAnsi="Times New Roman" w:cs="Times New Roman"/>
-          <w:sz w:val="22"/>
-          <w:szCs w:val="22"/>
-        </w:rPr>
-      </w:pPr>
-      <w:r>
-        <w:rPr>
-          <w:rFonts w:ascii="Times New Roman" w:hAnsi="Times New Roman" w:cs="Times New Roman"/>
-          <w:sz w:val="22"/>
-          <w:szCs w:val="22"/>
+    </w:p>
+    <w:p>
+      <w:pPr>
+        <w:pStyle w:val="Default"/>
+        <w:rPr>
+          <w:rFonts w:ascii="Times New Roman" w:hAnsi="Times New Roman" w:cs="Times New Roman"/>
+          <w:sz w:val="22"/>
+          <w:szCs w:val="22"/>
+          <w:lang w:val="en-US"/>
+        </w:rPr>
+      </w:pPr>
+      <w:r>
+        <w:rPr>
+          <w:rFonts w:ascii="Times New Roman" w:hAnsi="Times New Roman" w:cs="Times New Roman"/>
+          <w:sz w:val="22"/>
+          <w:szCs w:val="22"/>
+          <w:lang w:val="en-US"/>
         </w:rPr>
         <w:t>Char</w:t>
       </w:r>
@@ -801,33 +665,35 @@
           <w:rFonts w:ascii="Times New Roman" w:hAnsi="Times New Roman" w:cs="Times New Roman"/>
           <w:sz w:val="22"/>
           <w:szCs w:val="22"/>
-        </w:rPr>
-      </w:pPr>
-      <w:proofErr w:type="spellStart"/>
-      <w:r>
-        <w:rPr>
-          <w:rFonts w:ascii="Times New Roman" w:hAnsi="Times New Roman" w:cs="Times New Roman"/>
-          <w:sz w:val="22"/>
-          <w:szCs w:val="22"/>
+          <w:lang w:val="en-US"/>
+        </w:rPr>
+      </w:pPr>
+      <w:r>
+        <w:rPr>
+          <w:rFonts w:ascii="Times New Roman" w:hAnsi="Times New Roman" w:cs="Times New Roman"/>
+          <w:sz w:val="22"/>
+          <w:szCs w:val="22"/>
+          <w:lang w:val="en-US"/>
         </w:rPr>
         <w:t>Bool</w:t>
       </w:r>
-      <w:proofErr w:type="spellEnd"/>
-    </w:p>
-    <w:p>
-      <w:pPr>
-        <w:pStyle w:val="Default"/>
-        <w:rPr>
-          <w:rFonts w:ascii="Times New Roman" w:hAnsi="Times New Roman" w:cs="Times New Roman"/>
-          <w:sz w:val="22"/>
-          <w:szCs w:val="22"/>
-        </w:rPr>
-      </w:pPr>
-      <w:r>
-        <w:rPr>
-          <w:rFonts w:ascii="Times New Roman" w:hAnsi="Times New Roman" w:cs="Times New Roman"/>
-          <w:sz w:val="22"/>
-          <w:szCs w:val="22"/>
+    </w:p>
+    <w:p>
+      <w:pPr>
+        <w:pStyle w:val="Default"/>
+        <w:rPr>
+          <w:rFonts w:ascii="Times New Roman" w:hAnsi="Times New Roman" w:cs="Times New Roman"/>
+          <w:sz w:val="22"/>
+          <w:szCs w:val="22"/>
+          <w:lang w:val="en-US"/>
+        </w:rPr>
+      </w:pPr>
+      <w:r>
+        <w:rPr>
+          <w:rFonts w:ascii="Times New Roman" w:hAnsi="Times New Roman" w:cs="Times New Roman"/>
+          <w:sz w:val="22"/>
+          <w:szCs w:val="22"/>
+          <w:lang w:val="en-US"/>
         </w:rPr>
         <w:t>Int</w:t>
       </w:r>
@@ -841,7 +707,6 @@
           <w:szCs w:val="22"/>
         </w:rPr>
       </w:pPr>
-      <w:proofErr w:type="spellStart"/>
       <w:r>
         <w:rPr>
           <w:rFonts w:ascii="Times New Roman" w:hAnsi="Times New Roman" w:cs="Times New Roman"/>
@@ -850,7 +715,6 @@
         </w:rPr>
         <w:t>Float</w:t>
       </w:r>
-      <w:proofErr w:type="spellEnd"/>
     </w:p>
     <w:p>
       <w:pPr>
@@ -930,27 +794,9 @@
       <w:pPr>
         <w:spacing w:after="0"/>
       </w:pPr>
-      <w:proofErr w:type="spellStart"/>
-      <w:r>
-        <w:t>type_de_retour</w:t>
-      </w:r>
-      <w:proofErr w:type="spellEnd"/>
-      <w:r>
-        <w:t xml:space="preserve"> </w:t>
-      </w:r>
-      <w:proofErr w:type="spellStart"/>
-      <w:r>
-        <w:t>nom_de_</w:t>
-      </w:r>
-      <w:proofErr w:type="gramStart"/>
-      <w:r>
-        <w:t>fonction</w:t>
-      </w:r>
-      <w:proofErr w:type="spellEnd"/>
-      <w:r>
-        <w:t>()</w:t>
-      </w:r>
-      <w:proofErr w:type="gramEnd"/>
+      <w:r>
+        <w:t>type_de_retour nom_de_fonction()</w:t>
+      </w:r>
     </w:p>
     <w:p>
       <w:pPr>
@@ -1041,30 +887,8 @@
         <w:rPr>
           <w:lang w:val="en-US"/>
         </w:rPr>
-        <w:t xml:space="preserve">3 </w:t>
-      </w:r>
-      <w:proofErr w:type="spellStart"/>
-      <w:r>
-        <w:rPr>
-          <w:lang w:val="en-US"/>
-        </w:rPr>
-        <w:t>Règles</w:t>
-      </w:r>
-      <w:proofErr w:type="spellEnd"/>
-      <w:r>
-        <w:rPr>
-          <w:lang w:val="en-US"/>
-        </w:rPr>
-        <w:t xml:space="preserve"> </w:t>
-      </w:r>
-      <w:proofErr w:type="spellStart"/>
-      <w:r>
-        <w:rPr>
-          <w:lang w:val="en-US"/>
-        </w:rPr>
-        <w:t>lexicales</w:t>
-      </w:r>
-      <w:proofErr w:type="spellEnd"/>
+        <w:t>3 Règles lexicales</w:t>
+      </w:r>
     </w:p>
     <w:p>
       <w:pPr>
@@ -1073,19 +897,11 @@
           <w:lang w:val="en-US"/>
         </w:rPr>
       </w:pPr>
-      <w:proofErr w:type="spellStart"/>
-      <w:r>
-        <w:rPr>
-          <w:lang w:val="en-US"/>
-        </w:rPr>
-        <w:t>reserved_words</w:t>
-      </w:r>
-      <w:proofErr w:type="spellEnd"/>
-      <w:r>
-        <w:rPr>
-          <w:lang w:val="en-US"/>
-        </w:rPr>
-        <w:t xml:space="preserve"> = (</w:t>
+      <w:r>
+        <w:rPr>
+          <w:lang w:val="en-US"/>
+        </w:rPr>
+        <w:t>reserved_words = (</w:t>
       </w:r>
     </w:p>
     <w:p>
@@ -1100,21 +916,7 @@
           <w:lang w:val="en-US"/>
         </w:rPr>
         <w:tab/>
-        <w:t>'</w:t>
-      </w:r>
-      <w:proofErr w:type="gramStart"/>
-      <w:r>
-        <w:rPr>
-          <w:lang w:val="en-US"/>
-        </w:rPr>
-        <w:t>void</w:t>
-      </w:r>
-      <w:proofErr w:type="gramEnd"/>
-      <w:r>
-        <w:rPr>
-          <w:lang w:val="en-US"/>
-        </w:rPr>
-        <w:t>',</w:t>
+        <w:t>'void',</w:t>
       </w:r>
     </w:p>
     <w:p>
@@ -1129,28 +931,15 @@
           <w:lang w:val="en-US"/>
         </w:rPr>
         <w:tab/>
-        <w:t>'</w:t>
-      </w:r>
-      <w:proofErr w:type="spellStart"/>
-      <w:proofErr w:type="gramStart"/>
-      <w:r>
-        <w:rPr>
-          <w:lang w:val="en-US"/>
-        </w:rPr>
-        <w:t>int</w:t>
-      </w:r>
-      <w:proofErr w:type="spellEnd"/>
-      <w:proofErr w:type="gramEnd"/>
-      <w:r>
-        <w:rPr>
-          <w:lang w:val="en-US"/>
-        </w:rPr>
-        <w:t>',</w:t>
+        <w:t>'int',</w:t>
       </w:r>
     </w:p>
     <w:p>
       <w:pPr>
         <w:spacing w:after="0"/>
+        <w:rPr>
+          <w:lang w:val="en-US"/>
+        </w:rPr>
       </w:pPr>
       <w:r>
         <w:rPr>
@@ -1159,83 +948,77 @@
         <w:tab/>
       </w:r>
       <w:r>
-        <w:t>'</w:t>
-      </w:r>
-      <w:proofErr w:type="spellStart"/>
-      <w:proofErr w:type="gramStart"/>
-      <w:r>
-        <w:t>float</w:t>
-      </w:r>
-      <w:proofErr w:type="spellEnd"/>
-      <w:proofErr w:type="gramEnd"/>
-      <w:r>
-        <w:t>',</w:t>
+        <w:rPr>
+          <w:lang w:val="en-US"/>
+        </w:rPr>
+        <w:t>'float',</w:t>
       </w:r>
     </w:p>
     <w:p>
       <w:pPr>
         <w:spacing w:after="0"/>
-      </w:pPr>
-      <w:r>
+        <w:rPr>
+          <w:lang w:val="en-US"/>
+        </w:rPr>
+      </w:pPr>
+      <w:r>
+        <w:rPr>
+          <w:lang w:val="en-US"/>
+        </w:rPr>
         <w:tab/>
-        <w:t>'</w:t>
-      </w:r>
-      <w:proofErr w:type="spellStart"/>
-      <w:proofErr w:type="gramStart"/>
-      <w:r>
-        <w:t>bool</w:t>
-      </w:r>
-      <w:proofErr w:type="spellEnd"/>
-      <w:proofErr w:type="gramEnd"/>
-      <w:r>
-        <w:t>',</w:t>
+        <w:t>'bool',</w:t>
       </w:r>
     </w:p>
     <w:p>
       <w:pPr>
         <w:spacing w:after="0"/>
-      </w:pPr>
-      <w:r>
+        <w:rPr>
+          <w:lang w:val="en-US"/>
+        </w:rPr>
+      </w:pPr>
+      <w:r>
+        <w:rPr>
+          <w:lang w:val="en-US"/>
+        </w:rPr>
         <w:tab/>
-        <w:t>'</w:t>
-      </w:r>
-      <w:proofErr w:type="gramStart"/>
-      <w:r>
-        <w:t>char</w:t>
-      </w:r>
-      <w:proofErr w:type="gramEnd"/>
-      <w:r>
-        <w:t>',</w:t>
+        <w:t>'char',</w:t>
       </w:r>
     </w:p>
     <w:p>
       <w:pPr>
         <w:spacing w:after="0"/>
-      </w:pPr>
-      <w:r>
+        <w:rPr>
+          <w:lang w:val="en-US"/>
+        </w:rPr>
+      </w:pPr>
+      <w:r>
+        <w:rPr>
+          <w:lang w:val="en-US"/>
+        </w:rPr>
         <w:tab/>
-        <w:t>'</w:t>
-      </w:r>
-      <w:proofErr w:type="gramStart"/>
-      <w:r>
-        <w:t>return</w:t>
-      </w:r>
-      <w:proofErr w:type="gramEnd"/>
-      <w:r>
-        <w:t>'</w:t>
+        <w:t>'return'</w:t>
       </w:r>
     </w:p>
     <w:p>
       <w:pPr>
         <w:spacing w:after="0"/>
-      </w:pPr>
-      <w:r>
+        <w:rPr>
+          <w:lang w:val="en-US"/>
+        </w:rPr>
+      </w:pPr>
+      <w:r>
+        <w:rPr>
+          <w:lang w:val="en-US"/>
+        </w:rPr>
         <w:t>)</w:t>
       </w:r>
     </w:p>
     <w:p>
       <w:pPr>
         <w:spacing w:after="0"/>
+        <w:rPr>
+          <w:lang w:val="en-US"/>
+        </w:rPr>
       </w:pPr>
     </w:p>
     <w:p>
@@ -1245,19 +1028,11 @@
           <w:lang w:val="en-US"/>
         </w:rPr>
       </w:pPr>
-      <w:proofErr w:type="gramStart"/>
-      <w:r>
-        <w:rPr>
-          <w:lang w:val="en-US"/>
-        </w:rPr>
-        <w:t>tokens</w:t>
-      </w:r>
-      <w:proofErr w:type="gramEnd"/>
-      <w:r>
-        <w:rPr>
-          <w:lang w:val="en-US"/>
-        </w:rPr>
-        <w:t xml:space="preserve"> = (</w:t>
+      <w:r>
+        <w:rPr>
+          <w:lang w:val="en-US"/>
+        </w:rPr>
+        <w:t>tokens = (</w:t>
       </w:r>
     </w:p>
     <w:p>
@@ -1330,21 +1105,7 @@
         <w:rPr>
           <w:lang w:val="en-US"/>
         </w:rPr>
-        <w:t xml:space="preserve">) + </w:t>
-      </w:r>
-      <w:proofErr w:type="gramStart"/>
-      <w:r>
-        <w:rPr>
-          <w:lang w:val="en-US"/>
-        </w:rPr>
-        <w:t>tuple(</w:t>
-      </w:r>
-      <w:proofErr w:type="gramEnd"/>
-      <w:r>
-        <w:rPr>
-          <w:lang w:val="en-US"/>
-        </w:rPr>
-        <w:t>map(lambda s:s.upper(),reserved_words))</w:t>
+        <w:t>) + tuple(map(lambda s:s.upper(),reserved_words))</w:t>
       </w:r>
     </w:p>
     <w:p>
@@ -1362,19 +1123,11 @@
           <w:lang w:val="en-US"/>
         </w:rPr>
       </w:pPr>
-      <w:proofErr w:type="gramStart"/>
-      <w:r>
-        <w:rPr>
-          <w:lang w:val="en-US"/>
-        </w:rPr>
-        <w:t>literals</w:t>
-      </w:r>
-      <w:proofErr w:type="gramEnd"/>
-      <w:r>
-        <w:rPr>
-          <w:lang w:val="en-US"/>
-        </w:rPr>
-        <w:t xml:space="preserve"> = '();=&lt;&gt;{}'</w:t>
+      <w:r>
+        <w:rPr>
+          <w:lang w:val="en-US"/>
+        </w:rPr>
+        <w:t>literals = '();=&lt;&gt;{}'</w:t>
       </w:r>
     </w:p>
     <w:p>
@@ -1389,204 +1142,236 @@
       </w:r>
     </w:p>
     <w:p>
-      <w:proofErr w:type="spellStart"/>
-      <w:proofErr w:type="gramStart"/>
-      <w:r>
-        <w:t>program</w:t>
-      </w:r>
-      <w:proofErr w:type="spellEnd"/>
-      <w:proofErr w:type="gramEnd"/>
-      <w:r>
-        <w:t xml:space="preserve"> : </w:t>
-      </w:r>
-      <w:proofErr w:type="spellStart"/>
-      <w:r>
-        <w:t>declaration_list</w:t>
-      </w:r>
-      <w:proofErr w:type="spellEnd"/>
-    </w:p>
-    <w:p>
-      <w:proofErr w:type="spellStart"/>
-      <w:proofErr w:type="gramStart"/>
-      <w:r>
-        <w:t>declaration_list</w:t>
-      </w:r>
-      <w:proofErr w:type="spellEnd"/>
-      <w:proofErr w:type="gramEnd"/>
-      <w:r>
-        <w:t xml:space="preserve"> : </w:t>
-      </w:r>
-      <w:proofErr w:type="spellStart"/>
-      <w:r>
-        <w:t>declaration_list</w:t>
-      </w:r>
-      <w:proofErr w:type="spellEnd"/>
-      <w:r>
+      <w:r>
+        <w:t>program : declaration_list</w:t>
+      </w:r>
+    </w:p>
+    <w:p>
+      <w:r>
+        <w:t>declaration_list : declaration_list declaration | declaration</w:t>
+      </w:r>
+    </w:p>
+    <w:p>
+      <w:r>
+        <w:t>declaration : var_declaration | fun_declaration</w:t>
+      </w:r>
+    </w:p>
+    <w:p>
+      <w:r>
+        <w:t>var_declaration : type_specifier ID</w:t>
+      </w:r>
+    </w:p>
+    <w:p>
+      <w:r>
+        <w:t>fun_declaration : type_specifier ID ( ) statement</w:t>
+      </w:r>
+    </w:p>
+    <w:p>
+      <w:pPr>
+        <w:rPr>
+          <w:lang w:val="en-US"/>
+        </w:rPr>
+      </w:pPr>
+      <w:r>
+        <w:rPr>
+          <w:lang w:val="en-US"/>
+        </w:rPr>
+        <w:t>statement : expression_stmt</w:t>
+      </w:r>
+      <w:r>
+        <w:rPr>
+          <w:lang w:val="en-US"/>
+        </w:rPr>
         <w:t xml:space="preserve"> </w:t>
       </w:r>
-      <w:proofErr w:type="spellStart"/>
-      <w:r>
-        <w:t>declaration</w:t>
-      </w:r>
-      <w:proofErr w:type="spellEnd"/>
-      <w:r>
-        <w:t xml:space="preserve"> | </w:t>
-      </w:r>
-      <w:proofErr w:type="spellStart"/>
-      <w:r>
-        <w:t>declaration</w:t>
-      </w:r>
-      <w:proofErr w:type="spellEnd"/>
-    </w:p>
-    <w:p>
-      <w:proofErr w:type="spellStart"/>
-      <w:proofErr w:type="gramStart"/>
-      <w:r>
-        <w:t>declaration</w:t>
-      </w:r>
-      <w:proofErr w:type="spellEnd"/>
-      <w:proofErr w:type="gramEnd"/>
-      <w:r>
-        <w:t xml:space="preserve"> : </w:t>
-      </w:r>
-      <w:proofErr w:type="spellStart"/>
-      <w:r>
-        <w:t>var_declaration</w:t>
-      </w:r>
-      <w:proofErr w:type="spellEnd"/>
-      <w:r>
+      <w:r>
+        <w:rPr>
+          <w:lang w:val="en-US"/>
+        </w:rPr>
+        <w:t>| compound_stmt</w:t>
+      </w:r>
+      <w:r>
+        <w:rPr>
+          <w:lang w:val="en-US"/>
+        </w:rPr>
         <w:t xml:space="preserve"> </w:t>
       </w:r>
       <w:r>
-        <w:t xml:space="preserve">| </w:t>
-      </w:r>
-      <w:proofErr w:type="spellStart"/>
-      <w:r>
-        <w:t>fun_declaration</w:t>
-      </w:r>
-      <w:proofErr w:type="spellEnd"/>
-    </w:p>
-    <w:p>
-      <w:proofErr w:type="spellStart"/>
-      <w:proofErr w:type="gramStart"/>
-      <w:r>
-        <w:t>var_declaration</w:t>
-      </w:r>
-      <w:proofErr w:type="spellEnd"/>
-      <w:proofErr w:type="gramEnd"/>
-      <w:r>
-        <w:t xml:space="preserve"> : </w:t>
-      </w:r>
-      <w:proofErr w:type="spellStart"/>
-      <w:r>
-        <w:t>type_specifier</w:t>
-      </w:r>
-      <w:proofErr w:type="spellEnd"/>
-      <w:r>
-        <w:t xml:space="preserve"> ID</w:t>
-      </w:r>
-    </w:p>
-    <w:p>
-      <w:pPr>
-        <w:rPr>
-          <w:lang w:val="en-US"/>
-        </w:rPr>
-      </w:pPr>
-      <w:proofErr w:type="spellStart"/>
-      <w:r>
-        <w:rPr>
-          <w:lang w:val="en-US"/>
-        </w:rPr>
-        <w:t>fun_</w:t>
-      </w:r>
-      <w:proofErr w:type="gramStart"/>
-      <w:r>
-        <w:rPr>
-          <w:lang w:val="en-US"/>
-        </w:rPr>
-        <w:t>d</w:t>
-      </w:r>
-      <w:r>
-        <w:rPr>
-          <w:lang w:val="en-US"/>
-        </w:rPr>
-        <w:t>eclaration</w:t>
-      </w:r>
-      <w:proofErr w:type="spellEnd"/>
-      <w:r>
-        <w:rPr>
-          <w:lang w:val="en-US"/>
-        </w:rPr>
-        <w:t xml:space="preserve"> :</w:t>
-      </w:r>
-      <w:proofErr w:type="gramEnd"/>
+        <w:rPr>
+          <w:lang w:val="en-US"/>
+        </w:rPr>
+        <w:t>| return_stmt</w:t>
+      </w:r>
+    </w:p>
+    <w:p>
+      <w:pPr>
+        <w:rPr>
+          <w:lang w:val="en-US"/>
+        </w:rPr>
+      </w:pPr>
+      <w:r>
+        <w:rPr>
+          <w:lang w:val="en-US"/>
+        </w:rPr>
+        <w:t>expression_stmt : expression ; | ;</w:t>
+      </w:r>
+    </w:p>
+    <w:p>
+      <w:pPr>
+        <w:rPr>
+          <w:lang w:val="en-US"/>
+        </w:rPr>
+      </w:pPr>
+      <w:r>
+        <w:rPr>
+          <w:lang w:val="en-US"/>
+        </w:rPr>
+        <w:t>compound_stmt : { expression }</w:t>
+      </w:r>
+    </w:p>
+    <w:p>
+      <w:pPr>
+        <w:rPr>
+          <w:lang w:val="en-US"/>
+        </w:rPr>
+      </w:pPr>
+      <w:r>
+        <w:rPr>
+          <w:lang w:val="en-US"/>
+        </w:rPr>
+        <w:t>return_stmt : RETURN ; | RETURN expression ;</w:t>
+      </w:r>
+    </w:p>
+    <w:p>
+      <w:pPr>
+        <w:rPr>
+          <w:lang w:val="en-US"/>
+        </w:rPr>
+      </w:pPr>
+      <w:r>
+        <w:rPr>
+          <w:lang w:val="en-US"/>
+        </w:rPr>
+        <w:t>expre</w:t>
+      </w:r>
+      <w:r>
+        <w:rPr>
+          <w:lang w:val="en-US"/>
+        </w:rPr>
+        <w:t>ssion : mutable =</w:t>
+      </w:r>
+      <w:r>
+        <w:rPr>
+          <w:lang w:val="en-US"/>
+        </w:rPr>
+        <w:t xml:space="preserve"> simple_expression</w:t>
+      </w:r>
+      <w:r>
+        <w:rPr>
+          <w:lang w:val="en-US"/>
+        </w:rPr>
+        <w:t>| mutable =</w:t>
+      </w:r>
+      <w:r>
+        <w:rPr>
+          <w:lang w:val="en-US"/>
+        </w:rPr>
+        <w:t xml:space="preserve"> mutable </w:t>
+      </w:r>
+      <w:r>
+        <w:rPr>
+          <w:lang w:val="en-US"/>
+        </w:rPr>
+        <w:t>| mutable =</w:t>
+      </w:r>
+      <w:r>
+        <w:rPr>
+          <w:lang w:val="en-US"/>
+        </w:rPr>
+        <w:t xml:space="preserve"> call | simple_expression</w:t>
+      </w:r>
+    </w:p>
+    <w:p>
+      <w:pPr>
+        <w:rPr>
+          <w:lang w:val="en-US"/>
+        </w:rPr>
+      </w:pPr>
+      <w:r>
+        <w:rPr>
+          <w:lang w:val="en-US"/>
+        </w:rPr>
+        <w:t>simple_expression : mutable SUM_OP mutable | mutable MUL_OP mutable</w:t>
+      </w:r>
+      <w:r>
+        <w:rPr>
+          <w:lang w:val="en-US"/>
+        </w:rPr>
+        <w:t xml:space="preserve"> | call</w:t>
+      </w:r>
+    </w:p>
+    <w:p>
+      <w:pPr>
+        <w:rPr>
+          <w:lang w:val="en-US"/>
+        </w:rPr>
+      </w:pPr>
+      <w:r>
+        <w:rPr>
+          <w:lang w:val="en-US"/>
+        </w:rPr>
+        <w:t>call : ID ( )</w:t>
+      </w:r>
+    </w:p>
+    <w:p>
+      <w:pPr>
+        <w:rPr>
+          <w:lang w:val="en-US"/>
+        </w:rPr>
+      </w:pPr>
+      <w:r>
+        <w:rPr>
+          <w:lang w:val="en-US"/>
+        </w:rPr>
+        <w:t>mutable : ID</w:t>
+      </w:r>
       <w:r>
         <w:rPr>
           <w:lang w:val="en-US"/>
         </w:rPr>
         <w:t xml:space="preserve"> </w:t>
       </w:r>
-      <w:proofErr w:type="spellStart"/>
-      <w:r>
-        <w:rPr>
-          <w:lang w:val="en-US"/>
-        </w:rPr>
-        <w:t>type_specifier</w:t>
-      </w:r>
-      <w:proofErr w:type="spellEnd"/>
-      <w:r>
-        <w:rPr>
-          <w:lang w:val="en-US"/>
-        </w:rPr>
-        <w:t xml:space="preserve"> ID </w:t>
-      </w:r>
-      <w:r>
-        <w:rPr>
-          <w:lang w:val="en-US"/>
-        </w:rPr>
-        <w:t>(</w:t>
-      </w:r>
-      <w:r>
-        <w:rPr>
-          <w:lang w:val="en-US"/>
-        </w:rPr>
-        <w:t xml:space="preserve"> )</w:t>
-      </w:r>
-      <w:r>
-        <w:rPr>
-          <w:lang w:val="en-US"/>
-        </w:rPr>
-        <w:t xml:space="preserve"> statement</w:t>
-      </w:r>
-    </w:p>
-    <w:p>
-      <w:pPr>
-        <w:rPr>
-          <w:lang w:val="en-US"/>
-        </w:rPr>
-      </w:pPr>
-      <w:proofErr w:type="gramStart"/>
-      <w:r>
-        <w:rPr>
-          <w:lang w:val="en-US"/>
-        </w:rPr>
-        <w:t>statement :</w:t>
-      </w:r>
-      <w:proofErr w:type="gramEnd"/>
+      <w:r>
+        <w:rPr>
+          <w:lang w:val="en-US"/>
+        </w:rPr>
+        <w:t>| NUMBER</w:t>
+      </w:r>
+    </w:p>
+    <w:p>
+      <w:pPr>
+        <w:rPr>
+          <w:lang w:val="en-US"/>
+        </w:rPr>
+      </w:pPr>
+      <w:r>
+        <w:rPr>
+          <w:lang w:val="en-US"/>
+        </w:rPr>
+        <w:t>type_specifier : VOID</w:t>
+      </w:r>
       <w:r>
         <w:rPr>
           <w:lang w:val="en-US"/>
         </w:rPr>
         <w:t xml:space="preserve"> </w:t>
       </w:r>
-      <w:proofErr w:type="spellStart"/>
-      <w:r>
-        <w:rPr>
-          <w:lang w:val="en-US"/>
-        </w:rPr>
-        <w:t>expression_stmt</w:t>
-      </w:r>
-      <w:proofErr w:type="spellEnd"/>
+      <w:r>
+        <w:rPr>
+          <w:lang w:val="en-US"/>
+        </w:rPr>
+        <w:t xml:space="preserve">| INT | FLOAT | BOOL </w:t>
+      </w:r>
       <w:r>
         <w:rPr>
           <w:lang w:val="en-US"/>
@@ -1597,341 +1382,6 @@
         <w:rPr>
           <w:lang w:val="en-US"/>
         </w:rPr>
-        <w:t xml:space="preserve">| </w:t>
-      </w:r>
-      <w:proofErr w:type="spellStart"/>
-      <w:r>
-        <w:rPr>
-          <w:lang w:val="en-US"/>
-        </w:rPr>
-        <w:t>compound_stmt</w:t>
-      </w:r>
-      <w:proofErr w:type="spellEnd"/>
-      <w:r>
-        <w:rPr>
-          <w:lang w:val="en-US"/>
-        </w:rPr>
-        <w:t xml:space="preserve"> </w:t>
-      </w:r>
-      <w:r>
-        <w:rPr>
-          <w:lang w:val="en-US"/>
-        </w:rPr>
-        <w:t xml:space="preserve">| </w:t>
-      </w:r>
-      <w:proofErr w:type="spellStart"/>
-      <w:r>
-        <w:rPr>
-          <w:lang w:val="en-US"/>
-        </w:rPr>
-        <w:t>return_stmt</w:t>
-      </w:r>
-      <w:proofErr w:type="spellEnd"/>
-    </w:p>
-    <w:p>
-      <w:proofErr w:type="spellStart"/>
-      <w:proofErr w:type="gramStart"/>
-      <w:r>
-        <w:t>expression_stmt</w:t>
-      </w:r>
-      <w:proofErr w:type="spellEnd"/>
-      <w:proofErr w:type="gramEnd"/>
-      <w:r>
-        <w:t xml:space="preserve"> : expression ; | ;</w:t>
-      </w:r>
-    </w:p>
-    <w:p>
-      <w:proofErr w:type="spellStart"/>
-      <w:r>
-        <w:t>co</w:t>
-      </w:r>
-      <w:r>
-        <w:t>mpound_stmt</w:t>
-      </w:r>
-      <w:proofErr w:type="spellEnd"/>
-      <w:r>
-        <w:t xml:space="preserve"> : </w:t>
-      </w:r>
-      <w:proofErr w:type="gramStart"/>
-      <w:r>
-        <w:t>{ expression</w:t>
-      </w:r>
-      <w:proofErr w:type="gramEnd"/>
-      <w:r>
-        <w:t xml:space="preserve"> }</w:t>
-      </w:r>
-    </w:p>
-    <w:p>
-      <w:pPr>
-        <w:rPr>
-          <w:lang w:val="en-US"/>
-        </w:rPr>
-      </w:pPr>
-      <w:proofErr w:type="spellStart"/>
-      <w:r>
-        <w:rPr>
-          <w:lang w:val="en-US"/>
-        </w:rPr>
-        <w:t>return_</w:t>
-      </w:r>
-      <w:proofErr w:type="gramStart"/>
-      <w:r>
-        <w:rPr>
-          <w:lang w:val="en-US"/>
-        </w:rPr>
-        <w:t>stmt</w:t>
-      </w:r>
-      <w:proofErr w:type="spellEnd"/>
-      <w:r>
-        <w:rPr>
-          <w:lang w:val="en-US"/>
-        </w:rPr>
-        <w:t xml:space="preserve"> :</w:t>
-      </w:r>
-      <w:proofErr w:type="gramEnd"/>
-      <w:r>
-        <w:rPr>
-          <w:lang w:val="en-US"/>
-        </w:rPr>
-        <w:t xml:space="preserve"> RETURN ; | RETURN expression ;</w:t>
-      </w:r>
-    </w:p>
-    <w:p>
-      <w:proofErr w:type="gramStart"/>
-      <w:r>
-        <w:t>expre</w:t>
-      </w:r>
-      <w:r>
-        <w:t>ssion</w:t>
-      </w:r>
-      <w:proofErr w:type="gramEnd"/>
-      <w:r>
-        <w:t xml:space="preserve"> : mutable =</w:t>
-      </w:r>
-      <w:r>
-        <w:t xml:space="preserve"> </w:t>
-      </w:r>
-      <w:proofErr w:type="spellStart"/>
-      <w:r>
-        <w:t>simple_expression</w:t>
-      </w:r>
-      <w:proofErr w:type="spellEnd"/>
-      <w:r>
-        <w:t>| mutable =</w:t>
-      </w:r>
-      <w:r>
-        <w:t xml:space="preserve"> mutable</w:t>
-      </w:r>
-      <w:r>
-        <w:t xml:space="preserve"> </w:t>
-      </w:r>
-      <w:r>
-        <w:t>| mutable =</w:t>
-      </w:r>
-      <w:bookmarkStart w:id="0" w:name="_GoBack"/>
-      <w:bookmarkEnd w:id="0"/>
-      <w:r>
-        <w:t xml:space="preserve"> call</w:t>
-      </w:r>
-      <w:r>
-        <w:t xml:space="preserve"> </w:t>
-      </w:r>
-      <w:r>
-        <w:t xml:space="preserve">| </w:t>
-      </w:r>
-      <w:proofErr w:type="spellStart"/>
-      <w:r>
-        <w:t>simple_expression</w:t>
-      </w:r>
-      <w:proofErr w:type="spellEnd"/>
-    </w:p>
-    <w:p>
-      <w:pPr>
-        <w:rPr>
-          <w:lang w:val="en-US"/>
-        </w:rPr>
-      </w:pPr>
-      <w:proofErr w:type="spellStart"/>
-      <w:r>
-        <w:rPr>
-          <w:lang w:val="en-US"/>
-        </w:rPr>
-        <w:t>simple_</w:t>
-      </w:r>
-      <w:proofErr w:type="gramStart"/>
-      <w:r>
-        <w:rPr>
-          <w:lang w:val="en-US"/>
-        </w:rPr>
-        <w:t>expression</w:t>
-      </w:r>
-      <w:proofErr w:type="spellEnd"/>
-      <w:r>
-        <w:rPr>
-          <w:lang w:val="en-US"/>
-        </w:rPr>
-        <w:t xml:space="preserve"> :</w:t>
-      </w:r>
-      <w:proofErr w:type="gramEnd"/>
-      <w:r>
-        <w:rPr>
-          <w:lang w:val="en-US"/>
-        </w:rPr>
-        <w:t xml:space="preserve"> mutable SUM_OP mutable</w:t>
-      </w:r>
-      <w:r>
-        <w:rPr>
-          <w:lang w:val="en-US"/>
-        </w:rPr>
-        <w:t xml:space="preserve"> </w:t>
-      </w:r>
-      <w:r>
-        <w:rPr>
-          <w:lang w:val="en-US"/>
-        </w:rPr>
-        <w:t>| mutable MUL_OP mutable</w:t>
-      </w:r>
-      <w:r>
-        <w:rPr>
-          <w:lang w:val="en-US"/>
-        </w:rPr>
-        <w:t xml:space="preserve"> | call</w:t>
-      </w:r>
-    </w:p>
-    <w:p>
-      <w:pPr>
-        <w:rPr>
-          <w:lang w:val="en-US"/>
-        </w:rPr>
-      </w:pPr>
-      <w:proofErr w:type="gramStart"/>
-      <w:r>
-        <w:rPr>
-          <w:lang w:val="en-US"/>
-        </w:rPr>
-        <w:t>call :</w:t>
-      </w:r>
-      <w:proofErr w:type="gramEnd"/>
-      <w:r>
-        <w:rPr>
-          <w:lang w:val="en-US"/>
-        </w:rPr>
-        <w:t xml:space="preserve"> ID ( )</w:t>
-      </w:r>
-    </w:p>
-    <w:p>
-      <w:pPr>
-        <w:rPr>
-          <w:lang w:val="en-US"/>
-        </w:rPr>
-      </w:pPr>
-      <w:proofErr w:type="gramStart"/>
-      <w:r>
-        <w:rPr>
-          <w:lang w:val="en-US"/>
-        </w:rPr>
-        <w:t>mutable :</w:t>
-      </w:r>
-      <w:proofErr w:type="gramEnd"/>
-      <w:r>
-        <w:rPr>
-          <w:lang w:val="en-US"/>
-        </w:rPr>
-        <w:t xml:space="preserve"> ID</w:t>
-      </w:r>
-      <w:r>
-        <w:rPr>
-          <w:lang w:val="en-US"/>
-        </w:rPr>
-        <w:t xml:space="preserve"> </w:t>
-      </w:r>
-      <w:r>
-        <w:rPr>
-          <w:lang w:val="en-US"/>
-        </w:rPr>
-        <w:t>| NUMBER</w:t>
-      </w:r>
-    </w:p>
-    <w:p>
-      <w:pPr>
-        <w:rPr>
-          <w:lang w:val="en-US"/>
-        </w:rPr>
-      </w:pPr>
-      <w:proofErr w:type="spellStart"/>
-      <w:r>
-        <w:rPr>
-          <w:lang w:val="en-US"/>
-        </w:rPr>
-        <w:t>type_</w:t>
-      </w:r>
-      <w:proofErr w:type="gramStart"/>
-      <w:r>
-        <w:rPr>
-          <w:lang w:val="en-US"/>
-        </w:rPr>
-        <w:t>specifier</w:t>
-      </w:r>
-      <w:proofErr w:type="spellEnd"/>
-      <w:r>
-        <w:rPr>
-          <w:lang w:val="en-US"/>
-        </w:rPr>
-        <w:t xml:space="preserve"> :</w:t>
-      </w:r>
-      <w:proofErr w:type="gramEnd"/>
-      <w:r>
-        <w:rPr>
-          <w:lang w:val="en-US"/>
-        </w:rPr>
-        <w:t xml:space="preserve"> VOID</w:t>
-      </w:r>
-      <w:r>
-        <w:rPr>
-          <w:lang w:val="en-US"/>
-        </w:rPr>
-        <w:t xml:space="preserve"> </w:t>
-      </w:r>
-      <w:r>
-        <w:rPr>
-          <w:lang w:val="en-US"/>
-        </w:rPr>
-        <w:t>| INT</w:t>
-      </w:r>
-      <w:r>
-        <w:rPr>
-          <w:lang w:val="en-US"/>
-        </w:rPr>
-        <w:t xml:space="preserve"> </w:t>
-      </w:r>
-      <w:r>
-        <w:rPr>
-          <w:lang w:val="en-US"/>
-        </w:rPr>
-        <w:t>| FLOAT</w:t>
-      </w:r>
-      <w:r>
-        <w:rPr>
-          <w:lang w:val="en-US"/>
-        </w:rPr>
-        <w:t xml:space="preserve"> </w:t>
-      </w:r>
-      <w:r>
-        <w:rPr>
-          <w:lang w:val="en-US"/>
-        </w:rPr>
-        <w:t xml:space="preserve">| BOOL </w:t>
-      </w:r>
-      <w:r>
-        <w:rPr>
-          <w:lang w:val="en-US"/>
-        </w:rPr>
-        <w:t xml:space="preserve"> </w:t>
-      </w:r>
-      <w:r>
-        <w:rPr>
-          <w:lang w:val="en-US"/>
-        </w:rPr>
         <w:t>| CHAR</w:t>
       </w:r>
     </w:p>
@@ -1941,33 +1391,11 @@
           <w:lang w:val="en-US"/>
         </w:rPr>
       </w:pPr>
-      <w:proofErr w:type="gramStart"/>
-      <w:r>
-        <w:rPr>
-          <w:lang w:val="en-US"/>
-        </w:rPr>
-        <w:t>statement :</w:t>
-      </w:r>
-      <w:proofErr w:type="gramEnd"/>
-      <w:r>
-        <w:rPr>
-          <w:lang w:val="en-US"/>
-        </w:rPr>
-        <w:t xml:space="preserve"> SUM_OP statement %</w:t>
-      </w:r>
-      <w:proofErr w:type="spellStart"/>
-      <w:r>
-        <w:rPr>
-          <w:lang w:val="en-US"/>
-        </w:rPr>
-        <w:t>prec</w:t>
-      </w:r>
-      <w:proofErr w:type="spellEnd"/>
-      <w:r>
-        <w:rPr>
-          <w:lang w:val="en-US"/>
-        </w:rPr>
-        <w:t xml:space="preserve"> UMINUS</w:t>
+      <w:r>
+        <w:rPr>
+          <w:lang w:val="en-US"/>
+        </w:rPr>
+        <w:t>statement : SUM_OP statement %prec UMINUS</w:t>
       </w:r>
     </w:p>
     <w:p>
@@ -1977,19 +1405,11 @@
           <w:lang w:val="en-US"/>
         </w:rPr>
       </w:pPr>
-      <w:proofErr w:type="gramStart"/>
-      <w:r>
-        <w:rPr>
-          <w:lang w:val="en-US"/>
-        </w:rPr>
-        <w:t>precedence</w:t>
-      </w:r>
-      <w:proofErr w:type="gramEnd"/>
-      <w:r>
-        <w:rPr>
-          <w:lang w:val="en-US"/>
-        </w:rPr>
-        <w:t xml:space="preserve"> = (</w:t>
+      <w:r>
+        <w:rPr>
+          <w:lang w:val="en-US"/>
+        </w:rPr>
+        <w:t>precedence = (</w:t>
       </w:r>
     </w:p>
     <w:p>
@@ -2003,68 +1423,35 @@
         <w:rPr>
           <w:lang w:val="en-US"/>
         </w:rPr>
+        <w:t xml:space="preserve">    ('left', 'SUM_OP'),</w:t>
+      </w:r>
+    </w:p>
+    <w:p>
+      <w:pPr>
+        <w:spacing w:after="0"/>
+        <w:rPr>
+          <w:lang w:val="en-US"/>
+        </w:rPr>
+      </w:pPr>
+      <w:r>
+        <w:rPr>
+          <w:lang w:val="en-US"/>
+        </w:rPr>
+        <w:t xml:space="preserve">    ('left', 'MUL_OP'),</w:t>
+      </w:r>
+    </w:p>
+    <w:p>
+      <w:pPr>
+        <w:spacing w:after="0"/>
+      </w:pPr>
+      <w:r>
+        <w:rPr>
+          <w:lang w:val="en-US"/>
+        </w:rPr>
         <w:t xml:space="preserve">    </w:t>
       </w:r>
-      <w:proofErr w:type="gramStart"/>
-      <w:r>
-        <w:rPr>
-          <w:lang w:val="en-US"/>
-        </w:rPr>
-        <w:t>('left</w:t>
-      </w:r>
-      <w:proofErr w:type="gramEnd"/>
-      <w:r>
-        <w:rPr>
-          <w:lang w:val="en-US"/>
-        </w:rPr>
-        <w:t>', 'SUM_OP'),</w:t>
-      </w:r>
-    </w:p>
-    <w:p>
-      <w:pPr>
-        <w:spacing w:after="0"/>
-        <w:rPr>
-          <w:lang w:val="en-US"/>
-        </w:rPr>
-      </w:pPr>
-      <w:r>
-        <w:rPr>
-          <w:lang w:val="en-US"/>
-        </w:rPr>
-        <w:t xml:space="preserve">    </w:t>
-      </w:r>
-      <w:proofErr w:type="gramStart"/>
-      <w:r>
-        <w:rPr>
-          <w:lang w:val="en-US"/>
-        </w:rPr>
-        <w:t>('left</w:t>
-      </w:r>
-      <w:proofErr w:type="gramEnd"/>
-      <w:r>
-        <w:rPr>
-          <w:lang w:val="en-US"/>
-        </w:rPr>
-        <w:t>', 'MUL_OP'),</w:t>
-      </w:r>
-    </w:p>
-    <w:p>
-      <w:pPr>
-        <w:spacing w:after="0"/>
-      </w:pPr>
-      <w:r>
-        <w:rPr>
-          <w:lang w:val="en-US"/>
-        </w:rPr>
-        <w:t xml:space="preserve">    </w:t>
-      </w:r>
-      <w:proofErr w:type="gramStart"/>
-      <w:r>
-        <w:t>('right</w:t>
-      </w:r>
-      <w:proofErr w:type="gramEnd"/>
-      <w:r>
-        <w:t xml:space="preserve">', 'UMINUS'),  </w:t>
+      <w:r>
+        <w:t xml:space="preserve">('right', 'UMINUS'),  </w:t>
       </w:r>
     </w:p>
     <w:p>
@@ -2246,7 +1633,32 @@
         <w:t xml:space="preserve">Interpréteur récursif (recInterpreter.py) </w:t>
       </w:r>
     </w:p>
-    <w:p/>
+    <w:p>
+      <w:pPr>
+        <w:pStyle w:val="Titre1"/>
+      </w:pPr>
+      <w:r>
+        <w:t>6 Conclusion</w:t>
+      </w:r>
+    </w:p>
+    <w:p>
+      <w:r>
+        <w:t>Ce projet a été intéressant. Il nous a permis de mieux nous apercevoir de la réelle complexité de faire un « vrai » compilateur pour un vrai langage de programmation.  Il manque plus de la moitié des règles de grammaire à traiter pour le langage C, mais ce projet a déjà eu une complexité non négligeable. Le plus gros souci a été, sans doute, de suivre au maximum la grammaire officielle du langage tout en supprimant les instructions qui n’étaient pas à traiter et en les adaptant à nos nécessités.</w:t>
+      </w:r>
+    </w:p>
+    <w:p>
+      <w:r>
+        <w:t>Il reste à souligner que les travaux pratiques réalisés antérieurement</w:t>
+      </w:r>
+      <w:r>
+        <w:t xml:space="preserve"> pendant les cours</w:t>
+      </w:r>
+      <w:bookmarkStart w:id="0" w:name="_GoBack"/>
+      <w:bookmarkEnd w:id="0"/>
+      <w:r>
+        <w:t xml:space="preserve"> nous ont donné un bon guide de quoi et comment faire les choses. Sans ceux-ci, je ne pense pas que ce projet serait arrivé jusqu’où nous sommes arrivés.</w:t>
+      </w:r>
+    </w:p>
     <w:sectPr>
       <w:headerReference w:type="default" r:id="rId7"/>
       <w:footerReference w:type="default" r:id="rId8"/>
@@ -2290,11 +1702,9 @@
     <w:pPr>
       <w:pStyle w:val="Pieddepage"/>
     </w:pPr>
-    <w:proofErr w:type="spellStart"/>
     <w:r>
       <w:t>Compliation</w:t>
     </w:r>
-    <w:proofErr w:type="spellEnd"/>
     <w:r>
       <w:tab/>
     </w:r>
@@ -2347,21 +1757,7 @@
       <w:rPr>
         <w:lang w:val="pt-PT"/>
       </w:rPr>
-      <w:t xml:space="preserve">Nicolas Gonin </w:t>
-    </w:r>
-    <w:proofErr w:type="spellStart"/>
-    <w:r>
-      <w:rPr>
-        <w:lang w:val="pt-PT"/>
-      </w:rPr>
-      <w:t>et</w:t>
-    </w:r>
-    <w:proofErr w:type="spellEnd"/>
-    <w:r>
-      <w:rPr>
-        <w:lang w:val="pt-PT"/>
-      </w:rPr>
-      <w:t xml:space="preserve"> </w:t>
+      <w:t xml:space="preserve">Nicolas Gonin et </w:t>
     </w:r>
     <w:r>
       <w:rPr>

</xml_diff>